<commit_message>
Changes to HTML and PDF
</commit_message>
<xml_diff>
--- a/assignments/lesson-4/Site-Plan.docx
+++ b/assignments/lesson-4/Site-Plan.docx
@@ -429,14 +429,13 @@
                                       <w:pStyle w:val="NoSpacing"/>
                                       <w:jc w:val="center"/>
                                       <w:rPr>
-                                        <w:rFonts w:ascii="Arvo" w:eastAsiaTheme="majorEastAsia" w:hAnsi="Arvo" w:cs="Martel Sans" w:hint="eastAsia"/>
+                                        <w:rFonts w:ascii="Arvo" w:eastAsiaTheme="majorEastAsia" w:hAnsi="Arvo" w:cs="Martel Sans"/>
                                         <w:caps/>
                                         <w:color w:val="01487C"/>
                                         <w:sz w:val="68"/>
                                         <w:szCs w:val="68"/>
                                       </w:rPr>
                                     </w:pPr>
-                                    <w:proofErr w:type="spellStart"/>
                                     <w:r>
                                       <w:rPr>
                                         <w:rFonts w:ascii="Arvo" w:eastAsiaTheme="majorEastAsia" w:hAnsi="Arvo" w:cs="Martel Sans"/>
@@ -446,7 +445,6 @@
                                       </w:rPr>
                                       <w:t>WeatherView</w:t>
                                     </w:r>
-                                    <w:proofErr w:type="spellEnd"/>
                                   </w:p>
                                 </w:sdtContent>
                               </w:sdt>
@@ -567,14 +565,13 @@
                                 <w:pStyle w:val="NoSpacing"/>
                                 <w:jc w:val="center"/>
                                 <w:rPr>
-                                  <w:rFonts w:ascii="Arvo" w:eastAsiaTheme="majorEastAsia" w:hAnsi="Arvo" w:cs="Martel Sans" w:hint="eastAsia"/>
+                                  <w:rFonts w:ascii="Arvo" w:eastAsiaTheme="majorEastAsia" w:hAnsi="Arvo" w:cs="Martel Sans"/>
                                   <w:caps/>
                                   <w:color w:val="01487C"/>
                                   <w:sz w:val="68"/>
                                   <w:szCs w:val="68"/>
                                 </w:rPr>
                               </w:pPr>
-                              <w:proofErr w:type="spellStart"/>
                               <w:r>
                                 <w:rPr>
                                   <w:rFonts w:ascii="Arvo" w:eastAsiaTheme="majorEastAsia" w:hAnsi="Arvo" w:cs="Martel Sans"/>
@@ -584,7 +581,6 @@
                                 </w:rPr>
                                 <w:t>WeatherView</w:t>
                               </w:r>
-                              <w:proofErr w:type="spellEnd"/>
                             </w:p>
                           </w:sdtContent>
                         </w:sdt>
@@ -733,11 +729,19 @@
         </w:rPr>
         <w:t xml:space="preserve">rpose of the </w:t>
       </w:r>
+      <w:proofErr w:type="spellStart"/>
       <w:r>
         <w:rPr>
           <w:rFonts w:ascii="Times New Roman" w:hAnsi="Times New Roman" w:cs="Times New Roman"/>
         </w:rPr>
-        <w:t xml:space="preserve">Weather View </w:t>
+        <w:t>WeatherView</w:t>
+      </w:r>
+      <w:proofErr w:type="spellEnd"/>
+      <w:r>
+        <w:rPr>
+          <w:rFonts w:ascii="Times New Roman" w:hAnsi="Times New Roman" w:cs="Times New Roman"/>
+        </w:rPr>
+        <w:t xml:space="preserve"> </w:t>
       </w:r>
       <w:r>
         <w:rPr>
@@ -938,16 +942,8 @@
         <w:rPr>
           <w:rFonts w:ascii="Times New Roman" w:hAnsi="Times New Roman" w:cs="Times New Roman"/>
         </w:rPr>
-        <w:t xml:space="preserve"> either for the day or </w:t>
-      </w:r>
-      <w:proofErr w:type="gramStart"/>
-      <w:r>
-        <w:rPr>
-          <w:rFonts w:ascii="Times New Roman" w:hAnsi="Times New Roman" w:cs="Times New Roman"/>
-        </w:rPr>
-        <w:t>in the near future</w:t>
-      </w:r>
-      <w:proofErr w:type="gramEnd"/>
+        <w:t xml:space="preserve"> either for the day or in the near future</w:t>
+      </w:r>
       <w:r>
         <w:rPr>
           <w:rFonts w:ascii="Times New Roman" w:hAnsi="Times New Roman" w:cs="Times New Roman"/>
@@ -1209,7 +1205,6 @@
           <w:b w:val="0"/>
           <w:color w:val="00487C"/>
         </w:rPr>
-        <w:lastRenderedPageBreak/>
         <w:t>Site Map</w:t>
       </w:r>
     </w:p>
@@ -1614,16 +1609,8 @@
               <w:rPr>
                 <w:rFonts w:ascii="Times New Roman" w:eastAsia="Times New Roman" w:hAnsi="Times New Roman" w:cs="Times New Roman"/>
               </w:rPr>
-              <w:t>#</w:t>
-            </w:r>
-            <w:proofErr w:type="spellStart"/>
-            <w:r>
-              <w:rPr>
-                <w:rFonts w:ascii="Times New Roman" w:eastAsia="Times New Roman" w:hAnsi="Times New Roman" w:cs="Times New Roman"/>
-              </w:rPr>
-              <w:t>ffffff</w:t>
-            </w:r>
-            <w:proofErr w:type="spellEnd"/>
+              <w:t>#ffffff</w:t>
+            </w:r>
           </w:p>
         </w:tc>
         <w:tc>
@@ -2307,7 +2294,6 @@
           <w:color w:val="00487C"/>
           <w:sz w:val="40"/>
         </w:rPr>
-        <w:lastRenderedPageBreak/>
         <w:t>Typography</w:t>
       </w:r>
     </w:p>
@@ -2527,7 +2513,6 @@
                 <w:szCs w:val="24"/>
               </w:rPr>
             </w:pPr>
-            <w:proofErr w:type="spellStart"/>
             <w:r>
               <w:rPr>
                 <w:rFonts w:ascii="Times New Roman" w:eastAsia="Times New Roman" w:hAnsi="Times New Roman" w:cs="Times New Roman"/>
@@ -2537,7 +2522,6 @@
               </w:rPr>
               <w:t>Arvo</w:t>
             </w:r>
-            <w:proofErr w:type="spellEnd"/>
           </w:p>
         </w:tc>
         <w:tc>
@@ -2587,19 +2571,8 @@
                 <w:sz w:val="24"/>
                 <w:szCs w:val="24"/>
               </w:rPr>
-              <w:t>#</w:t>
-            </w:r>
-            <w:proofErr w:type="spellStart"/>
-            <w:r>
-              <w:rPr>
-                <w:rFonts w:ascii="Times New Roman" w:eastAsia="Times New Roman" w:hAnsi="Times New Roman" w:cs="Times New Roman"/>
-                <w:b w:val="0"/>
-                <w:sz w:val="24"/>
-                <w:szCs w:val="24"/>
-              </w:rPr>
-              <w:t>ffffff</w:t>
-            </w:r>
-            <w:proofErr w:type="spellEnd"/>
+              <w:t>#ffffff</w:t>
+            </w:r>
           </w:p>
         </w:tc>
         <w:tc>
@@ -2753,19 +2726,8 @@
                 <w:sz w:val="24"/>
                 <w:szCs w:val="24"/>
               </w:rPr>
-              <w:t>#</w:t>
-            </w:r>
-            <w:proofErr w:type="spellStart"/>
-            <w:r>
-              <w:rPr>
-                <w:rFonts w:ascii="Times New Roman" w:eastAsia="Times New Roman" w:hAnsi="Times New Roman" w:cs="Times New Roman"/>
-                <w:b w:val="0"/>
-                <w:sz w:val="24"/>
-                <w:szCs w:val="24"/>
-              </w:rPr>
-              <w:t>ffffff</w:t>
-            </w:r>
-            <w:proofErr w:type="spellEnd"/>
+              <w:t>#ffffff</w:t>
+            </w:r>
           </w:p>
         </w:tc>
         <w:tc>
@@ -3036,7 +2998,6 @@
                 <w:szCs w:val="24"/>
               </w:rPr>
             </w:pPr>
-            <w:proofErr w:type="spellStart"/>
             <w:r>
               <w:rPr>
                 <w:rFonts w:ascii="Times New Roman" w:eastAsia="Times New Roman" w:hAnsi="Times New Roman" w:cs="Times New Roman"/>
@@ -3046,7 +3007,6 @@
               </w:rPr>
               <w:t>Arvo</w:t>
             </w:r>
-            <w:proofErr w:type="spellEnd"/>
           </w:p>
         </w:tc>
         <w:tc>
@@ -3121,19 +3081,8 @@
                 <w:sz w:val="24"/>
                 <w:szCs w:val="24"/>
               </w:rPr>
-              <w:t>#</w:t>
-            </w:r>
-            <w:proofErr w:type="spellStart"/>
-            <w:r>
-              <w:rPr>
-                <w:rFonts w:ascii="Times New Roman" w:eastAsia="Times New Roman" w:hAnsi="Times New Roman" w:cs="Times New Roman"/>
-                <w:b w:val="0"/>
-                <w:sz w:val="24"/>
-                <w:szCs w:val="24"/>
-              </w:rPr>
-              <w:t>ffffff</w:t>
-            </w:r>
-            <w:proofErr w:type="spellEnd"/>
+              <w:t>#ffffff</w:t>
+            </w:r>
           </w:p>
         </w:tc>
         <w:tc>
@@ -3204,7 +3153,6 @@
                 <w:szCs w:val="24"/>
               </w:rPr>
             </w:pPr>
-            <w:proofErr w:type="spellStart"/>
             <w:r>
               <w:rPr>
                 <w:rFonts w:ascii="Times New Roman" w:eastAsia="Times New Roman" w:hAnsi="Times New Roman" w:cs="Times New Roman"/>
@@ -3214,7 +3162,6 @@
               </w:rPr>
               <w:t>Arvo</w:t>
             </w:r>
-            <w:proofErr w:type="spellEnd"/>
           </w:p>
         </w:tc>
         <w:tc>
@@ -3289,19 +3236,8 @@
                 <w:sz w:val="24"/>
                 <w:szCs w:val="24"/>
               </w:rPr>
-              <w:t>#</w:t>
-            </w:r>
-            <w:proofErr w:type="spellStart"/>
-            <w:r>
-              <w:rPr>
-                <w:rFonts w:ascii="Times New Roman" w:eastAsia="Times New Roman" w:hAnsi="Times New Roman" w:cs="Times New Roman"/>
-                <w:b w:val="0"/>
-                <w:sz w:val="24"/>
-                <w:szCs w:val="24"/>
-              </w:rPr>
-              <w:t>ffffff</w:t>
-            </w:r>
-            <w:proofErr w:type="spellEnd"/>
+              <w:t>#ffffff</w:t>
+            </w:r>
           </w:p>
         </w:tc>
         <w:tc>
@@ -3372,7 +3308,6 @@
                 <w:szCs w:val="24"/>
               </w:rPr>
             </w:pPr>
-            <w:proofErr w:type="spellStart"/>
             <w:r>
               <w:rPr>
                 <w:rFonts w:ascii="Times New Roman" w:eastAsia="Times New Roman" w:hAnsi="Times New Roman" w:cs="Times New Roman"/>
@@ -3382,7 +3317,6 @@
               </w:rPr>
               <w:t>Arvo</w:t>
             </w:r>
-            <w:proofErr w:type="spellEnd"/>
           </w:p>
         </w:tc>
         <w:tc>
@@ -3457,19 +3391,8 @@
                 <w:sz w:val="24"/>
                 <w:szCs w:val="24"/>
               </w:rPr>
-              <w:t>#</w:t>
-            </w:r>
-            <w:proofErr w:type="spellStart"/>
-            <w:r>
-              <w:rPr>
-                <w:rFonts w:ascii="Times New Roman" w:eastAsia="Times New Roman" w:hAnsi="Times New Roman" w:cs="Times New Roman"/>
-                <w:b w:val="0"/>
-                <w:sz w:val="24"/>
-                <w:szCs w:val="24"/>
-              </w:rPr>
-              <w:t>ffffff</w:t>
-            </w:r>
-            <w:proofErr w:type="spellEnd"/>
+              <w:t>#ffffff</w:t>
+            </w:r>
           </w:p>
         </w:tc>
         <w:tc>
@@ -3622,19 +3545,8 @@
                 <w:sz w:val="24"/>
                 <w:szCs w:val="24"/>
               </w:rPr>
-              <w:t>#</w:t>
-            </w:r>
-            <w:proofErr w:type="spellStart"/>
-            <w:r>
-              <w:rPr>
-                <w:rFonts w:ascii="Times New Roman" w:eastAsia="Times New Roman" w:hAnsi="Times New Roman" w:cs="Times New Roman"/>
-                <w:b w:val="0"/>
-                <w:sz w:val="24"/>
-                <w:szCs w:val="24"/>
-              </w:rPr>
-              <w:t>ffffff</w:t>
-            </w:r>
-            <w:proofErr w:type="spellEnd"/>
+              <w:t>#ffffff</w:t>
+            </w:r>
           </w:p>
         </w:tc>
         <w:tc>
@@ -3728,7 +3640,6 @@
                 <w:szCs w:val="24"/>
               </w:rPr>
             </w:pPr>
-            <w:proofErr w:type="gramStart"/>
             <w:r>
               <w:rPr>
                 <w:rFonts w:ascii="Times New Roman" w:eastAsia="Times New Roman" w:hAnsi="Times New Roman" w:cs="Times New Roman"/>
@@ -3739,7 +3650,6 @@
               </w:rPr>
               <w:t>a:link</w:t>
             </w:r>
-            <w:proofErr w:type="gramEnd"/>
           </w:p>
         </w:tc>
         <w:tc>
@@ -3766,19 +3676,8 @@
                 <w:sz w:val="24"/>
                 <w:szCs w:val="24"/>
               </w:rPr>
-              <w:t>#</w:t>
-            </w:r>
-            <w:proofErr w:type="spellStart"/>
-            <w:r>
-              <w:rPr>
-                <w:rFonts w:ascii="Times New Roman" w:eastAsia="Times New Roman" w:hAnsi="Times New Roman" w:cs="Times New Roman"/>
-                <w:b w:val="0"/>
-                <w:sz w:val="24"/>
-                <w:szCs w:val="24"/>
-              </w:rPr>
-              <w:t>ffffff</w:t>
-            </w:r>
-            <w:proofErr w:type="spellEnd"/>
+              <w:t>#ffffff</w:t>
+            </w:r>
             <w:r>
               <w:rPr>
                 <w:rFonts w:ascii="Times New Roman" w:eastAsia="Times New Roman" w:hAnsi="Times New Roman" w:cs="Times New Roman"/>
@@ -3832,26 +3731,15 @@
                 <w:szCs w:val="24"/>
               </w:rPr>
             </w:pPr>
-            <w:proofErr w:type="gramStart"/>
-            <w:r>
-              <w:rPr>
-                <w:rFonts w:ascii="Times New Roman" w:eastAsia="Times New Roman" w:hAnsi="Times New Roman" w:cs="Times New Roman"/>
-                <w:b w:val="0"/>
-                <w:sz w:val="24"/>
-                <w:szCs w:val="24"/>
-              </w:rPr>
-              <w:t>a</w:t>
-            </w:r>
-            <w:r>
-              <w:rPr>
-                <w:rFonts w:ascii="Times New Roman" w:eastAsia="Times New Roman" w:hAnsi="Times New Roman" w:cs="Times New Roman"/>
-                <w:b w:val="0"/>
-                <w:sz w:val="24"/>
-                <w:szCs w:val="24"/>
-              </w:rPr>
-              <w:t>:visited</w:t>
-            </w:r>
-            <w:proofErr w:type="gramEnd"/>
+            <w:r>
+              <w:rPr>
+                <w:rFonts w:ascii="Times New Roman" w:eastAsia="Times New Roman" w:hAnsi="Times New Roman" w:cs="Times New Roman"/>
+                <w:b w:val="0"/>
+                <w:sz w:val="24"/>
+                <w:szCs w:val="24"/>
+              </w:rPr>
+              <w:t>a:visited</w:t>
+            </w:r>
           </w:p>
         </w:tc>
         <w:tc>
@@ -3877,7 +3765,6 @@
               </w:rPr>
               <w:t>#</w:t>
             </w:r>
-            <w:proofErr w:type="spellStart"/>
             <w:r>
               <w:rPr>
                 <w:rFonts w:ascii="Times New Roman" w:eastAsia="Times New Roman" w:hAnsi="Times New Roman" w:cs="Times New Roman"/>
@@ -3887,7 +3774,6 @@
               </w:rPr>
               <w:t>ffffff</w:t>
             </w:r>
-            <w:proofErr w:type="spellEnd"/>
           </w:p>
         </w:tc>
         <w:tc>
@@ -3934,26 +3820,15 @@
                 <w:szCs w:val="24"/>
               </w:rPr>
             </w:pPr>
-            <w:proofErr w:type="gramStart"/>
-            <w:r>
-              <w:rPr>
-                <w:rFonts w:ascii="Times New Roman" w:eastAsia="Times New Roman" w:hAnsi="Times New Roman" w:cs="Times New Roman"/>
-                <w:b w:val="0"/>
-                <w:sz w:val="24"/>
-                <w:szCs w:val="24"/>
-              </w:rPr>
-              <w:t>a</w:t>
-            </w:r>
-            <w:r>
-              <w:rPr>
-                <w:rFonts w:ascii="Times New Roman" w:eastAsia="Times New Roman" w:hAnsi="Times New Roman" w:cs="Times New Roman"/>
-                <w:b w:val="0"/>
-                <w:sz w:val="24"/>
-                <w:szCs w:val="24"/>
-              </w:rPr>
-              <w:t>:hover</w:t>
-            </w:r>
-            <w:proofErr w:type="gramEnd"/>
+            <w:r>
+              <w:rPr>
+                <w:rFonts w:ascii="Times New Roman" w:eastAsia="Times New Roman" w:hAnsi="Times New Roman" w:cs="Times New Roman"/>
+                <w:b w:val="0"/>
+                <w:sz w:val="24"/>
+                <w:szCs w:val="24"/>
+              </w:rPr>
+              <w:t>a:hover</w:t>
+            </w:r>
           </w:p>
         </w:tc>
         <w:tc>
@@ -4033,7 +3908,6 @@
                 <w:szCs w:val="24"/>
               </w:rPr>
             </w:pPr>
-            <w:proofErr w:type="gramStart"/>
             <w:r>
               <w:rPr>
                 <w:rFonts w:ascii="Times New Roman" w:eastAsia="Times New Roman" w:hAnsi="Times New Roman" w:cs="Times New Roman"/>
@@ -4042,19 +3916,8 @@
                 <w:szCs w:val="24"/>
                 <w:u w:val="single"/>
               </w:rPr>
-              <w:t>a</w:t>
-            </w:r>
-            <w:r>
-              <w:rPr>
-                <w:rFonts w:ascii="Times New Roman" w:eastAsia="Times New Roman" w:hAnsi="Times New Roman" w:cs="Times New Roman"/>
-                <w:b w:val="0"/>
-                <w:sz w:val="24"/>
-                <w:szCs w:val="24"/>
-                <w:u w:val="single"/>
-              </w:rPr>
-              <w:t>:active</w:t>
-            </w:r>
-            <w:proofErr w:type="gramEnd"/>
+              <w:t>a:active</w:t>
+            </w:r>
           </w:p>
         </w:tc>
         <w:tc>
@@ -4087,16 +3950,7 @@
                 <w:sz w:val="24"/>
                 <w:szCs w:val="24"/>
               </w:rPr>
-              <w:t xml:space="preserve"> </w:t>
-            </w:r>
-            <w:r>
-              <w:rPr>
-                <w:rFonts w:ascii="Times New Roman" w:eastAsia="Times New Roman" w:hAnsi="Times New Roman" w:cs="Times New Roman"/>
-                <w:b w:val="0"/>
-                <w:sz w:val="24"/>
-                <w:szCs w:val="24"/>
-              </w:rPr>
-              <w:t>ffd332</w:t>
+              <w:t xml:space="preserve"> ffd332</w:t>
             </w:r>
           </w:p>
         </w:tc>
@@ -4194,7 +4048,6 @@
                 <w:szCs w:val="24"/>
               </w:rPr>
             </w:pPr>
-            <w:proofErr w:type="gramStart"/>
             <w:r>
               <w:rPr>
                 <w:rFonts w:ascii="Times New Roman" w:eastAsia="Times New Roman" w:hAnsi="Times New Roman" w:cs="Times New Roman"/>
@@ -4205,7 +4058,6 @@
               </w:rPr>
               <w:t>a:link</w:t>
             </w:r>
-            <w:proofErr w:type="gramEnd"/>
           </w:p>
         </w:tc>
         <w:tc>
@@ -4294,7 +4146,6 @@
                 <w:szCs w:val="24"/>
               </w:rPr>
             </w:pPr>
-            <w:proofErr w:type="gramStart"/>
             <w:r>
               <w:rPr>
                 <w:rFonts w:ascii="Times New Roman" w:eastAsia="Times New Roman" w:hAnsi="Times New Roman" w:cs="Times New Roman"/>
@@ -4304,7 +4155,6 @@
               </w:rPr>
               <w:t>a:visited</w:t>
             </w:r>
-            <w:proofErr w:type="gramEnd"/>
           </w:p>
         </w:tc>
         <w:tc>
@@ -4394,7 +4244,6 @@
                 <w:szCs w:val="24"/>
               </w:rPr>
             </w:pPr>
-            <w:proofErr w:type="gramStart"/>
             <w:r>
               <w:rPr>
                 <w:rFonts w:ascii="Times New Roman" w:eastAsia="Times New Roman" w:hAnsi="Times New Roman" w:cs="Times New Roman"/>
@@ -4404,7 +4253,6 @@
               </w:rPr>
               <w:t>a:hover</w:t>
             </w:r>
-            <w:proofErr w:type="gramEnd"/>
           </w:p>
         </w:tc>
         <w:tc>
@@ -4484,7 +4332,6 @@
                 <w:szCs w:val="24"/>
               </w:rPr>
             </w:pPr>
-            <w:proofErr w:type="gramStart"/>
             <w:r>
               <w:rPr>
                 <w:rFonts w:ascii="Times New Roman" w:eastAsia="Times New Roman" w:hAnsi="Times New Roman" w:cs="Times New Roman"/>
@@ -4495,7 +4342,6 @@
               </w:rPr>
               <w:t>a:active</w:t>
             </w:r>
-            <w:proofErr w:type="gramEnd"/>
           </w:p>
         </w:tc>
         <w:tc>
@@ -4598,12 +4444,13 @@
           <w:color w:val="00487C"/>
         </w:rPr>
       </w:pPr>
+      <w:bookmarkStart w:id="2" w:name="_GoBack"/>
+      <w:bookmarkEnd w:id="2"/>
       <w:r>
         <w:rPr>
           <w:rFonts w:ascii="Arvo" w:eastAsia="Times New Roman" w:hAnsi="Arvo" w:cs="Times New Roman"/>
           <w:color w:val="00487C"/>
         </w:rPr>
-        <w:lastRenderedPageBreak/>
         <w:t>Wireframes</w:t>
       </w:r>
     </w:p>
@@ -4724,7 +4571,6 @@
           <w:sz w:val="32"/>
           <w:szCs w:val="32"/>
         </w:rPr>
-        <w:lastRenderedPageBreak/>
         <w:drawing>
           <wp:anchor distT="0" distB="0" distL="114300" distR="114300" simplePos="0" relativeHeight="251699200" behindDoc="0" locked="0" layoutInCell="1" allowOverlap="1" wp14:anchorId="3F67A924" wp14:editId="51C18EE3">
             <wp:simplePos x="0" y="0"/>
@@ -4833,7 +4679,6 @@
         <w:rPr>
           <w:noProof/>
         </w:rPr>
-        <w:lastRenderedPageBreak/>
         <w:drawing>
           <wp:anchor distT="0" distB="0" distL="114300" distR="114300" simplePos="0" relativeHeight="251698176" behindDoc="0" locked="0" layoutInCell="1" allowOverlap="1" wp14:anchorId="1BA33392" wp14:editId="5F1BBD5D">
             <wp:simplePos x="0" y="0"/>
@@ -4905,8 +4750,6 @@
         </w:rPr>
         <w:t>Small View</w:t>
       </w:r>
-      <w:bookmarkStart w:id="2" w:name="_GoBack"/>
-      <w:bookmarkEnd w:id="2"/>
     </w:p>
     <w:p>
       <w:pPr>
@@ -6877,7 +6720,7 @@
 </file>
 
 <file path=customXml/itemProps1.xml><?xml version="1.0" encoding="utf-8"?>
-<ds:datastoreItem xmlns:ds="http://schemas.openxmlformats.org/officeDocument/2006/customXml" ds:itemID="{27107266-D06E-478C-A6D2-480BA2C09C04}">
+<ds:datastoreItem xmlns:ds="http://schemas.openxmlformats.org/officeDocument/2006/customXml" ds:itemID="{63F0EE82-7145-48E0-8262-A73E3190C236}">
   <ds:schemaRefs>
     <ds:schemaRef ds:uri="http://schemas.openxmlformats.org/officeDocument/2006/bibliography"/>
   </ds:schemaRefs>

</xml_diff>